<commit_message>
Complete version of the P3_DOC
</commit_message>
<xml_diff>
--- a/P3_DOC.docx
+++ b/P3_DOC.docx
@@ -208,8 +208,6 @@
         </w:rPr>
         <w:t xml:space="preserve"> project files to have the complete project present. Build then run on the virtual machine of your choosing.</w:t>
       </w:r>
-      <w:bookmarkStart w:id="0" w:name="_GoBack"/>
-      <w:bookmarkEnd w:id="0"/>
     </w:p>
     <w:p>
       <w:pPr>
@@ -675,14 +673,27 @@
                             <w:r>
                               <w:t xml:space="preserve">Figure </w:t>
                             </w:r>
-                            <w:fldSimple w:instr=" SEQ Figure \* ARABIC ">
-                              <w:r>
-                                <w:rPr>
-                                  <w:noProof/>
-                                </w:rPr>
-                                <w:t>1</w:t>
-                              </w:r>
-                            </w:fldSimple>
+                            <w:r>
+                              <w:fldChar w:fldCharType="begin"/>
+                            </w:r>
+                            <w:r>
+                              <w:instrText xml:space="preserve"> SEQ Figure \* ARABIC </w:instrText>
+                            </w:r>
+                            <w:r>
+                              <w:fldChar w:fldCharType="separate"/>
+                            </w:r>
+                            <w:r>
+                              <w:rPr>
+                                <w:noProof/>
+                              </w:rPr>
+                              <w:t>1</w:t>
+                            </w:r>
+                            <w:r>
+                              <w:rPr>
+                                <w:noProof/>
+                              </w:rPr>
+                              <w:fldChar w:fldCharType="end"/>
+                            </w:r>
                             <w:r>
                               <w:t xml:space="preserve"> </w:t>
                             </w:r>
@@ -724,14 +735,27 @@
                       <w:r>
                         <w:t xml:space="preserve">Figure </w:t>
                       </w:r>
-                      <w:fldSimple w:instr=" SEQ Figure \* ARABIC ">
-                        <w:r>
-                          <w:rPr>
-                            <w:noProof/>
-                          </w:rPr>
-                          <w:t>1</w:t>
-                        </w:r>
-                      </w:fldSimple>
+                      <w:r>
+                        <w:fldChar w:fldCharType="begin"/>
+                      </w:r>
+                      <w:r>
+                        <w:instrText xml:space="preserve"> SEQ Figure \* ARABIC </w:instrText>
+                      </w:r>
+                      <w:r>
+                        <w:fldChar w:fldCharType="separate"/>
+                      </w:r>
+                      <w:r>
+                        <w:rPr>
+                          <w:noProof/>
+                        </w:rPr>
+                        <w:t>1</w:t>
+                      </w:r>
+                      <w:r>
+                        <w:rPr>
+                          <w:noProof/>
+                        </w:rPr>
+                        <w:fldChar w:fldCharType="end"/>
+                      </w:r>
                       <w:r>
                         <w:t xml:space="preserve"> </w:t>
                       </w:r>
@@ -860,14 +884,27 @@
                             <w:r>
                               <w:t xml:space="preserve">Figure </w:t>
                             </w:r>
-                            <w:fldSimple w:instr=" SEQ Figure \* ARABIC ">
-                              <w:r>
-                                <w:rPr>
-                                  <w:noProof/>
-                                </w:rPr>
-                                <w:t>2</w:t>
-                              </w:r>
-                            </w:fldSimple>
+                            <w:r>
+                              <w:fldChar w:fldCharType="begin"/>
+                            </w:r>
+                            <w:r>
+                              <w:instrText xml:space="preserve"> SEQ Figure \* ARABIC </w:instrText>
+                            </w:r>
+                            <w:r>
+                              <w:fldChar w:fldCharType="separate"/>
+                            </w:r>
+                            <w:r>
+                              <w:rPr>
+                                <w:noProof/>
+                              </w:rPr>
+                              <w:t>2</w:t>
+                            </w:r>
+                            <w:r>
+                              <w:rPr>
+                                <w:noProof/>
+                              </w:rPr>
+                              <w:fldChar w:fldCharType="end"/>
+                            </w:r>
                             <w:r>
                               <w:t xml:space="preserve"> The Event View allows the users to input the name of the reminder and assign a time unique to it</w:t>
                             </w:r>
@@ -902,14 +939,27 @@
                       <w:r>
                         <w:t xml:space="preserve">Figure </w:t>
                       </w:r>
-                      <w:fldSimple w:instr=" SEQ Figure \* ARABIC ">
-                        <w:r>
-                          <w:rPr>
-                            <w:noProof/>
-                          </w:rPr>
-                          <w:t>2</w:t>
-                        </w:r>
-                      </w:fldSimple>
+                      <w:r>
+                        <w:fldChar w:fldCharType="begin"/>
+                      </w:r>
+                      <w:r>
+                        <w:instrText xml:space="preserve"> SEQ Figure \* ARABIC </w:instrText>
+                      </w:r>
+                      <w:r>
+                        <w:fldChar w:fldCharType="separate"/>
+                      </w:r>
+                      <w:r>
+                        <w:rPr>
+                          <w:noProof/>
+                        </w:rPr>
+                        <w:t>2</w:t>
+                      </w:r>
+                      <w:r>
+                        <w:rPr>
+                          <w:noProof/>
+                        </w:rPr>
+                        <w:fldChar w:fldCharType="end"/>
+                      </w:r>
                       <w:r>
                         <w:t xml:space="preserve"> The Event View allows the users to input the name of the reminder and assign a time unique to it</w:t>
                       </w:r>
@@ -1098,16 +1148,120 @@
         <w:spacing w:line="480" w:lineRule="auto"/>
         <w:rPr>
           <w:rFonts w:asciiTheme="majorBidi" w:hAnsiTheme="majorBidi" w:cstheme="majorBidi"/>
-        </w:rPr>
-      </w:pPr>
-      <w:r>
-        <w:rPr>
-          <w:rFonts w:asciiTheme="majorBidi" w:hAnsiTheme="majorBidi" w:cstheme="majorBidi"/>
           <w:b/>
           <w:bCs/>
         </w:rPr>
+      </w:pPr>
+      <w:r>
+        <w:rPr>
+          <w:rFonts w:asciiTheme="majorBidi" w:hAnsiTheme="majorBidi" w:cstheme="majorBidi"/>
+          <w:b/>
+          <w:bCs/>
+        </w:rPr>
         <w:lastRenderedPageBreak/>
         <w:t>Location of the Test Cases</w:t>
+      </w:r>
+    </w:p>
+    <w:p>
+      <w:pPr>
+        <w:keepNext/>
+        <w:spacing w:line="480" w:lineRule="auto"/>
+        <w:rPr>
+          <w:rFonts w:asciiTheme="majorBidi" w:hAnsiTheme="majorBidi" w:cstheme="majorBidi"/>
+          <w:b/>
+          <w:bCs/>
+        </w:rPr>
+      </w:pPr>
+      <w:proofErr w:type="spellStart"/>
+      <w:r>
+        <w:rPr>
+          <w:rFonts w:asciiTheme="majorBidi" w:hAnsiTheme="majorBidi" w:cstheme="majorBidi"/>
+          <w:b/>
+          <w:bCs/>
+        </w:rPr>
+        <w:t>java.com.</w:t>
+      </w:r>
+      <w:proofErr w:type="gramStart"/>
+      <w:r>
+        <w:rPr>
+          <w:rFonts w:asciiTheme="majorBidi" w:hAnsiTheme="majorBidi" w:cstheme="majorBidi"/>
+          <w:b/>
+          <w:bCs/>
+        </w:rPr>
+        <w:t>example.calenderApp</w:t>
+      </w:r>
+      <w:proofErr w:type="spellEnd"/>
+      <w:proofErr w:type="gramEnd"/>
+      <w:r>
+        <w:rPr>
+          <w:rFonts w:asciiTheme="majorBidi" w:hAnsiTheme="majorBidi" w:cstheme="majorBidi"/>
+          <w:b/>
+          <w:bCs/>
+        </w:rPr>
+        <w:t xml:space="preserve"> (android test)</w:t>
+      </w:r>
+    </w:p>
+    <w:p>
+      <w:pPr>
+        <w:keepNext/>
+        <w:spacing w:line="480" w:lineRule="auto"/>
+        <w:rPr>
+          <w:rFonts w:asciiTheme="majorBidi" w:hAnsiTheme="majorBidi" w:cstheme="majorBidi"/>
+        </w:rPr>
+      </w:pPr>
+      <w:r>
+        <w:rPr>
+          <w:rFonts w:asciiTheme="majorBidi" w:hAnsiTheme="majorBidi" w:cstheme="majorBidi"/>
+          <w:bCs/>
+        </w:rPr>
+        <w:t>5 test cases split across 3 locations (classes)</w:t>
+      </w:r>
+      <w:bookmarkStart w:id="0" w:name="_GoBack"/>
+      <w:bookmarkEnd w:id="0"/>
+    </w:p>
+    <w:p>
+      <w:pPr>
+        <w:keepNext/>
+        <w:spacing w:line="480" w:lineRule="auto"/>
+        <w:rPr>
+          <w:rFonts w:asciiTheme="majorBidi" w:hAnsiTheme="majorBidi" w:cstheme="majorBidi"/>
+        </w:rPr>
+      </w:pPr>
+      <w:r>
+        <w:rPr>
+          <w:rFonts w:asciiTheme="majorBidi" w:hAnsiTheme="majorBidi" w:cstheme="majorBidi"/>
+        </w:rPr>
+        <w:t>1. eventViewTest.java</w:t>
+      </w:r>
+    </w:p>
+    <w:p>
+      <w:pPr>
+        <w:keepNext/>
+        <w:spacing w:line="480" w:lineRule="auto"/>
+        <w:rPr>
+          <w:rFonts w:asciiTheme="majorBidi" w:hAnsiTheme="majorBidi" w:cstheme="majorBidi"/>
+        </w:rPr>
+      </w:pPr>
+      <w:r>
+        <w:rPr>
+          <w:rFonts w:asciiTheme="majorBidi" w:hAnsiTheme="majorBidi" w:cstheme="majorBidi"/>
+        </w:rPr>
+        <w:t>2. myDBAdapterTest.java</w:t>
+      </w:r>
+    </w:p>
+    <w:p>
+      <w:pPr>
+        <w:keepNext/>
+        <w:spacing w:line="480" w:lineRule="auto"/>
+        <w:rPr>
+          <w:rFonts w:asciiTheme="majorBidi" w:hAnsiTheme="majorBidi" w:cstheme="majorBidi"/>
+        </w:rPr>
+      </w:pPr>
+      <w:r>
+        <w:rPr>
+          <w:rFonts w:asciiTheme="majorBidi" w:hAnsiTheme="majorBidi" w:cstheme="majorBidi"/>
+        </w:rPr>
+        <w:t>3. TimePickerFragmentTest.java</w:t>
       </w:r>
     </w:p>
     <w:p>

</xml_diff>